<commit_message>
Final review + conclusion.
</commit_message>
<xml_diff>
--- a/draft.docx
+++ b/draft.docx
@@ -78,11 +78,9 @@
       <w:r>
         <w:t xml:space="preserve">Recent research into data retrieval for large language models (LLMs) identifies two main strategies for knowledge injection: retrieval-based augmentation (AUG) and fine-tuning. AUG methods depend heavily on the quality of the embedder used to retrieve relevant context, making the embedder a critical component. In this work, we </w:t>
       </w:r>
-      <w:proofErr w:type="gramStart"/>
-      <w:r>
-        <w:t>explore</w:t>
-      </w:r>
-      <w:proofErr w:type="gramEnd"/>
+      <w:r>
+        <w:t>explored</w:t>
+      </w:r>
       <w:r>
         <w:t xml:space="preserve"> whether fine-tuning the base model prior to applying LLM2VEC can improve the resulting embedder’s performance, particularly for domain-specific tasks involving technical manuals. Despite this targeted fine-tuning, our results show no significant improvement in the embedder’s ability to retrieve relevant information.</w:t>
       </w:r>
@@ -90,18 +88,28 @@
     <w:p>
       <w:pPr>
         <w:pStyle w:val="ExternalPaperLinks"/>
+        <w:rPr>
+          <w:lang w:val="fr-FR"/>
+        </w:rPr>
       </w:pPr>
       <w:bookmarkStart w:id="0" w:name="_Hlk166114110"/>
       <w:r>
         <w:rPr>
           <w:b/>
+          <w:lang w:val="fr-FR"/>
         </w:rPr>
         <w:t>Code</w:t>
       </w:r>
       <w:r>
+        <w:rPr>
+          <w:lang w:val="fr-FR"/>
+        </w:rPr>
         <w:t xml:space="preserve"> — </w:t>
       </w:r>
       <w:r>
+        <w:rPr>
+          <w:lang w:val="fr-FR"/>
+        </w:rPr>
         <w:t>https://github.com/onedaytoday/DocSearch</w:t>
       </w:r>
     </w:p>
@@ -168,29 +176,41 @@
       <w:r>
         <w:t xml:space="preserve">This offers a promising alternative method to </w:t>
       </w:r>
-      <w:proofErr w:type="gramStart"/>
-      <w:r>
-        <w:t>creating</w:t>
-      </w:r>
-      <w:proofErr w:type="gramEnd"/>
+      <w:r>
+        <w:t>create</w:t>
+      </w:r>
       <w:r>
         <w:t xml:space="preserve"> embedders, as many pretrained models exist in the </w:t>
       </w:r>
-      <w:proofErr w:type="gramStart"/>
-      <w:r>
-        <w:t>open source</w:t>
-      </w:r>
-      <w:proofErr w:type="gramEnd"/>
-      <w:r>
-        <w:t xml:space="preserve"> domain. Since embedders are used significantly in the realm of knowledge retrieval, the customization of LLMs that were </w:t>
-      </w:r>
-      <w:proofErr w:type="gramStart"/>
-      <w:r>
-        <w:t>previously</w:t>
-      </w:r>
-      <w:proofErr w:type="gramEnd"/>
-      <w:r>
-        <w:t xml:space="preserve"> are now unlocked for embedders as well. </w:t>
+      <w:r>
+        <w:t>open-source</w:t>
+      </w:r>
+      <w:r>
+        <w:t xml:space="preserve"> domain. </w:t>
+      </w:r>
+      <w:r>
+        <w:t xml:space="preserve">Since embedders play a major role in knowledge retrieval, </w:t>
+      </w:r>
+      <w:r>
+        <w:t>fine-tuning</w:t>
+      </w:r>
+      <w:r>
+        <w:t xml:space="preserve"> LLMs </w:t>
+      </w:r>
+      <w:r>
+        <w:t xml:space="preserve">may </w:t>
+      </w:r>
+      <w:r>
+        <w:t xml:space="preserve">now </w:t>
+      </w:r>
+      <w:r>
+        <w:t>enable</w:t>
+      </w:r>
+      <w:r>
+        <w:t xml:space="preserve"> tailoring embedders for specific tasks as well.</w:t>
+      </w:r>
+      <w:r>
+        <w:t xml:space="preserve"> </w:t>
       </w:r>
       <w:r>
         <w:t>We aim to evaluate the effect of customization on LLM on the embedder they create.</w:t>
@@ -202,7 +222,19 @@
       </w:pPr>
       <w:r>
         <w:tab/>
-        <w:t>Technical documents like device manuals pose a unique challenge for information retrieval. They are highly structured, filled with jargon, and very specific to their respective devices. Effective information retrieval requires understanding both context and intent, which general LLMs may not capture as accurately as fine-tuned models. Because of this, domain specific fine-tuning has the potential to significantly improve relevance and accuracy of IR.</w:t>
+        <w:t>Technical documents like device manuals pose a unique challenge for information retrieval</w:t>
+      </w:r>
+      <w:r>
+        <w:t xml:space="preserve"> (IR)</w:t>
+      </w:r>
+      <w:r>
+        <w:t>. They are highly structured, filled with jargon, and very specific to their respective</w:t>
+      </w:r>
+      <w:r>
+        <w:t xml:space="preserve"> </w:t>
+      </w:r>
+      <w:r>
+        <w:t>devices. Effective information retrieval requires understanding both context and intent, which general LLMs may not capture as accurately as fine-tuned models. Because of this, domain specific fine-tuning has the potential to significantly improve relevance and accuracy of IR.</w:t>
       </w:r>
     </w:p>
     <w:p>
@@ -211,7 +243,10 @@
       </w:pPr>
       <w:r>
         <w:tab/>
-        <w:t>This paper explores the use of LLM2VEC to create a text-embedding based retrieval system for device manuals. We compare the results of IR from two different text embedders generated from the same base LLM: one being fin</w:t>
+        <w:t xml:space="preserve">This paper explores the use of LLM2VEC to create a text-embedding based retrieval system for device manuals. We </w:t>
+      </w:r>
+      <w:r>
+        <w:t>compare the results of IR from two different text embedders generated from the same base LLM: one being fin</w:t>
       </w:r>
       <w:r>
         <w:t>e-</w:t>
@@ -312,27 +347,21 @@
       <w:r>
         <w:t xml:space="preserve">Fine-tuning LLMs involves adapting pre-trained models to specific domains </w:t>
       </w:r>
-      <w:proofErr w:type="gramStart"/>
-      <w:r>
-        <w:t>in order to</w:t>
-      </w:r>
-      <w:proofErr w:type="gramEnd"/>
+      <w:r>
+        <w:t>to</w:t>
+      </w:r>
       <w:r>
         <w:t xml:space="preserve"> enhance their </w:t>
       </w:r>
-      <w:proofErr w:type="gramStart"/>
-      <w:r>
-        <w:t>performance, and</w:t>
-      </w:r>
-      <w:proofErr w:type="gramEnd"/>
+      <w:r>
+        <w:t>performance and</w:t>
+      </w:r>
       <w:r>
         <w:t xml:space="preserve"> has been done with both supervised and unsupervised data. Pre-training on unsupervised data is of particular interest for this paper. Karlsen (2024) demonstrated using unsupervised learning on log files </w:t>
       </w:r>
-      <w:proofErr w:type="gramStart"/>
-      <w:r>
-        <w:t>in order to</w:t>
-      </w:r>
-      <w:proofErr w:type="gramEnd"/>
+      <w:r>
+        <w:t>to</w:t>
+      </w:r>
       <w:r>
         <w:t xml:space="preserve"> distinguish between anomalous and regular log </w:t>
       </w:r>
@@ -397,11 +426,9 @@
       <w:r>
         <w:t xml:space="preserve"> and </w:t>
       </w:r>
-      <w:proofErr w:type="gramStart"/>
-      <w:r>
-        <w:t>density based</w:t>
-      </w:r>
-      <w:proofErr w:type="gramEnd"/>
+      <w:r>
+        <w:t>density-based</w:t>
+      </w:r>
       <w:r>
         <w:t xml:space="preserve"> </w:t>
       </w:r>
@@ -479,28 +506,50 @@
         <w:tab/>
         <w:t xml:space="preserve">We conducted a series of experiments </w:t>
       </w:r>
+      <w:r>
+        <w:t>to</w:t>
+      </w:r>
+      <w:r>
+        <w:t xml:space="preserve"> evaluate the effect of domain-specific fine tuning on the performance of the embedder generated from LLM2VEC. The main goal was determining if fine-tuning the model before generating an embedder improved the embedder's performance in IR tasks in the same domain-specific area.</w:t>
+      </w:r>
+    </w:p>
+    <w:p>
+      <w:pPr>
+        <w:pStyle w:val="Text"/>
+      </w:pPr>
+      <w:r>
+        <w:tab/>
+        <w:t xml:space="preserve">A dataset of device manuals was sourced from a public online </w:t>
+      </w:r>
       <w:proofErr w:type="gramStart"/>
       <w:r>
-        <w:t>in order to</w:t>
+        <w:t>repository</w:t>
+      </w:r>
+      <w:r>
+        <w:rPr>
+          <w:vertAlign w:val="superscript"/>
+        </w:rPr>
+        <w:t>[</w:t>
       </w:r>
       <w:proofErr w:type="gramEnd"/>
       <w:r>
-        <w:t xml:space="preserve"> evaluate the effect of domain-specific fine tuning on the performance of the embedder generated from LLM2VEC. The main goal was determining if fine-tuning the model before generating an embedder improved the embedder's performance in IR tasks in the same domain-specific area.</w:t>
-      </w:r>
-    </w:p>
-    <w:p>
-      <w:pPr>
-        <w:pStyle w:val="Text"/>
-      </w:pPr>
-      <w:r>
-        <w:tab/>
-        <w:t xml:space="preserve">A dataset of device manuals was sourced from a public online repository (link). These documents contained technical information, guides, and troubleshooting instructions across a wide variety of different devices. The data was reviewed for completeness and preprocessed before fine-tuning. The preprocessing removed </w:t>
-      </w:r>
-      <w:proofErr w:type="spellStart"/>
-      <w:r>
-        <w:t>non-english</w:t>
-      </w:r>
-      <w:proofErr w:type="spellEnd"/>
+        <w:rPr>
+          <w:vertAlign w:val="superscript"/>
+        </w:rPr>
+        <w:t>1</w:t>
+      </w:r>
+      <w:r>
+        <w:rPr>
+          <w:vertAlign w:val="superscript"/>
+        </w:rPr>
+        <w:t>]</w:t>
+      </w:r>
+      <w:r>
+        <w:t xml:space="preserve">. These documents contained technical information, guides, and troubleshooting instructions across a wide variety of different devices. The data was reviewed for completeness and preprocessed before fine-tuning. The preprocessing removed </w:t>
+      </w:r>
+      <w:r>
+        <w:t>non-English</w:t>
+      </w:r>
       <w:r>
         <w:t xml:space="preserve"> words and unrecognizable symbols. </w:t>
       </w:r>
@@ -516,21 +565,35 @@
         <w:tab/>
         <w:t xml:space="preserve">Utilizing the ChatGPT API, we augmented the data by having ChatGPT create different </w:t>
       </w:r>
-      <w:proofErr w:type="gramStart"/>
-      <w:r>
-        <w:t>paraphrase</w:t>
-      </w:r>
-      <w:proofErr w:type="gramEnd"/>
+      <w:r>
+        <w:t>paraphrases</w:t>
+      </w:r>
       <w:r>
         <w:t xml:space="preserve"> of the data </w:t>
       </w:r>
-      <w:proofErr w:type="gramStart"/>
-      <w:r>
-        <w:t>in order to</w:t>
-      </w:r>
-      <w:proofErr w:type="gramEnd"/>
-      <w:r>
-        <w:t xml:space="preserve"> prevent overfitting. Each text document had 4 different text documents associated (3 coming from the ChatGPT paraphing and 1 being the original). All four text documents were used in the training of the model. </w:t>
+      <w:r>
+        <w:t>to</w:t>
+      </w:r>
+      <w:r>
+        <w:t xml:space="preserve"> prevent overfitting. Each text document had 4 different text documents associated</w:t>
+      </w:r>
+      <w:r>
+        <w:t xml:space="preserve"> </w:t>
+      </w:r>
+      <w:r>
+        <w:t>(3</w:t>
+      </w:r>
+      <w:r>
+        <w:t xml:space="preserve"> </w:t>
+      </w:r>
+      <w:r>
+        <w:t>coming from the ChatGPT paraph</w:t>
+      </w:r>
+      <w:r>
+        <w:t>rasing</w:t>
+      </w:r>
+      <w:r>
+        <w:t xml:space="preserve"> and 1 being the original). All four text documents were used in the training of the model. </w:t>
       </w:r>
     </w:p>
     <w:p>
@@ -539,7 +602,7 @@
       </w:pPr>
       <w:r>
         <w:tab/>
-        <w:t xml:space="preserve">We further experimented with using ChatGPT for question generation; however, the quality of questions / prompts generated were not to the standard that we would have liked, thus, we used manual question generation. </w:t>
+        <w:t xml:space="preserve">We further experimented with using ChatGPT for question generation; however, the quality of questions/prompts generated were not to the standard that we would have liked, thus, we used manual question generation. </w:t>
       </w:r>
     </w:p>
     <w:p>
@@ -559,15 +622,13 @@
       </w:r>
       <w:proofErr w:type="spellEnd"/>
       <w:r>
-        <w:t xml:space="preserve"> (Large Language Model Meta AI) model as our base model. We </w:t>
-      </w:r>
-      <w:proofErr w:type="spellStart"/>
-      <w:r>
-        <w:t>fine tuned</w:t>
-      </w:r>
-      <w:proofErr w:type="spellEnd"/>
-      <w:r>
-        <w:t xml:space="preserve"> this model on around 8,000 manuals and compared the performance of the model versus the base model. The fine-tuning process was done in an unsupervised fashion. </w:t>
+        <w:t xml:space="preserve"> (Large Language Model Meta AI) model as our base model. We fine</w:t>
+      </w:r>
+      <w:r>
+        <w:t>-</w:t>
+      </w:r>
+      <w:r>
+        <w:t xml:space="preserve">tuned this model on around 8,000 manuals and compared the performance of the model versus the base model. The fine-tuning process was done in an unsupervised fashion. </w:t>
       </w:r>
     </w:p>
     <w:p>
@@ -584,25 +645,19 @@
       </w:r>
       <w:proofErr w:type="spellEnd"/>
       <w:r>
-        <w:t xml:space="preserve"> trainer. The text was truncated into max length of 512 with a </w:t>
-      </w:r>
-      <w:proofErr w:type="spellStart"/>
-      <w:r>
-        <w:t>max_length</w:t>
-      </w:r>
-      <w:proofErr w:type="spellEnd"/>
-      <w:r>
-        <w:t xml:space="preserve"> padding. In addition, to reduce the computation cost for the fine </w:t>
-      </w:r>
-      <w:proofErr w:type="spellStart"/>
-      <w:proofErr w:type="gramStart"/>
-      <w:r>
-        <w:t>tunning</w:t>
-      </w:r>
-      <w:proofErr w:type="spellEnd"/>
-      <w:proofErr w:type="gramEnd"/>
-      <w:r>
-        <w:t xml:space="preserve">, we utilized LORA configuration for the training parameters. This led to tunning of less than 1% of the model’s parameters. Two epochs were used with a batch size of 8 to accommodate the low computing power available at the time of the experiment. </w:t>
+        <w:t xml:space="preserve"> trainer. The text was truncated into max length of 512 with a max</w:t>
+      </w:r>
+      <w:r>
+        <w:t xml:space="preserve"> </w:t>
+      </w:r>
+      <w:r>
+        <w:t>length padding. In addition, to reduce the computation cost for the fine</w:t>
+      </w:r>
+      <w:r>
+        <w:t>-</w:t>
+      </w:r>
+      <w:r>
+        <w:t xml:space="preserve">tuning, we utilized LORA configuration for the training parameters. This led to tunning of less than 1% of the model’s parameters. Two epochs were used with a batch size of 8 to accommodate the low computing power available at the time of the experiment. </w:t>
       </w:r>
     </w:p>
     <w:p>
@@ -636,15 +691,13 @@
       </w:pPr>
       <w:r>
         <w:tab/>
-        <w:t xml:space="preserve">Once the target model was fine </w:t>
-      </w:r>
-      <w:proofErr w:type="gramStart"/>
-      <w:r>
-        <w:t>tunned</w:t>
-      </w:r>
-      <w:proofErr w:type="gramEnd"/>
-      <w:r>
-        <w:t xml:space="preserve">, we tested the knowledge questions using cosine similarity. All prompts and documents were pairwise compared, and the results were placed in an </w:t>
+        <w:t>Once the target model was fine</w:t>
+      </w:r>
+      <w:r>
+        <w:t>-</w:t>
+      </w:r>
+      <w:r>
+        <w:t xml:space="preserve">tuned, we tested the knowledge questions using cosine similarity. All prompts and documents were pairwise compared, and the results were placed in an </w:t>
       </w:r>
       <w:proofErr w:type="spellStart"/>
       <w:r>
@@ -652,18 +705,7 @@
       </w:r>
       <w:proofErr w:type="spellEnd"/>
       <w:r>
-        <w:t xml:space="preserve"> matrix. Then, we examined based on the similarity score ranking of the corresponding correct answer to the predicted similarity. We used different top-k values to get a better understanding of how the model performed. The tests then </w:t>
-      </w:r>
-      <w:proofErr w:type="gramStart"/>
-      <w:r>
-        <w:t>was</w:t>
-      </w:r>
-      <w:proofErr w:type="gramEnd"/>
-      <w:r>
-        <w:t xml:space="preserve"> performed for both the trained and unchanged (base) model and the results are displayed in table below. </w:t>
-      </w:r>
-      <w:r>
-        <w:t>See Figure</w:t>
+        <w:t xml:space="preserve"> matrix. Then, we examined based on the similarity score ranking of the corresponding correct answer to the predicted similarity. We used different top-k values to get a better understanding of how the model performed. </w:t>
       </w:r>
     </w:p>
     <w:p>
@@ -1818,7 +1860,6 @@
               <w:jc w:val="left"/>
             </w:pPr>
             <w:r>
-              <w:lastRenderedPageBreak/>
               <w:t>Accuracy</w:t>
             </w:r>
           </w:p>
@@ -1933,6 +1974,7 @@
             </w:pPr>
             <w:proofErr w:type="gramStart"/>
             <w:r>
+              <w:lastRenderedPageBreak/>
               <w:t>Top-1</w:t>
             </w:r>
             <w:proofErr w:type="gramEnd"/>
@@ -2558,27 +2600,16 @@
         <w:t xml:space="preserve"> for the top 1</w:t>
       </w:r>
       <w:r>
-        <w:t>. However, it showed a slight improvement over the non-fine-tuned embedder on Dataset 2. Given the small sample sizes and inconsistent performance, no definitive conclusions can be drawn from these results.</w:t>
-      </w:r>
+        <w:t>. However, it showed a slight improvement over the non-fine-tuned embedder on Dataset 2.</w:t>
+      </w:r>
+    </w:p>
+    <w:p>
+      <w:pPr>
+        <w:pStyle w:val="Text"/>
+      </w:pPr>
       <w:r>
         <w:tab/>
-      </w:r>
-    </w:p>
-    <w:p>
-      <w:pPr>
-        <w:pStyle w:val="Text"/>
-      </w:pPr>
-      <w:r>
-        <w:tab/>
-        <w:t xml:space="preserve">This result appears consistent with the knowledge injection performance for unsupervised </w:t>
-      </w:r>
-      <w:proofErr w:type="gramStart"/>
-      <w:r>
-        <w:t>fine-tunning</w:t>
-      </w:r>
-      <w:proofErr w:type="gramEnd"/>
-      <w:r>
-        <w:t>. This follows the understanding that the model needs to understand the material / topics for it to be able to answer questions regarding it or know the relationship between the topics and other topics.</w:t>
+        <w:t>This result appears consistent with the knowledge injection performance for unsupervised fine-tuning. This follows the understanding that the model needs to understand the material / topics for it to be able to answer questions regarding it or know the relationship between the topics and other topics.</w:t>
       </w:r>
     </w:p>
     <w:p>
@@ -2609,24 +2640,31 @@
       <w:r>
         <w:t xml:space="preserve"> may also </w:t>
       </w:r>
-      <w:proofErr w:type="gramStart"/>
-      <w:r>
-        <w:t>impacted</w:t>
-      </w:r>
-      <w:proofErr w:type="gramEnd"/>
-      <w:r>
-        <w:t xml:space="preserve"> our performance as the model only learned through a small percentage of the parameters. Potential using the entire weight matrix may yield different results. However, the computation cost for such training exceeded this paper’s scope and is left for future work. </w:t>
-      </w:r>
-    </w:p>
-    <w:p>
-      <w:pPr>
-        <w:pStyle w:val="Text"/>
-      </w:pPr>
-    </w:p>
-    <w:p>
-      <w:pPr>
-        <w:pStyle w:val="Text"/>
-      </w:pPr>
+      <w:r>
+        <w:t xml:space="preserve">have </w:t>
+      </w:r>
+      <w:r>
+        <w:t xml:space="preserve">impacted our performance as the model only learned through a small percentage of the parameters. Potential using the entire weight matrix may yield different results. However, the computation cost for such training exceeded this paper’s scope and is left for future work. </w:t>
+      </w:r>
+    </w:p>
+    <w:p>
+      <w:pPr>
+        <w:pStyle w:val="SectionHeading"/>
+      </w:pPr>
+      <w:r>
+        <w:t>Conclusion</w:t>
+      </w:r>
+    </w:p>
+    <w:p>
+      <w:pPr>
+        <w:pStyle w:val="Text"/>
+      </w:pPr>
+      <w:r>
+        <w:t xml:space="preserve">In this study, we explored the impact of fine-tuning a large language model before applying LLM2VEC to create domain-specific embedders for technical document retrieval. Our results showed that fine-tuning did not significantly improve the embedder’s performance over the baseline model, particularly when evaluated on data included in training. </w:t>
+      </w:r>
+      <w:r>
+        <w:t>However, slight improvements were observed when tested on unseen data, suggesting potential benefits with cleaner datasets and more extensive fine-tuning. These findings indicate that while fine-tuning can influence embedder quality, the quality of the fine-tuning data and the fine-tuning strategy itself are critical factors. Future work should explore more aggressive data cleaning, alternative fine-tuning approaches, and training on larger parameter sets to better understand and optimize LLM-generated embedders for technical information retrieval tasks.</w:t>
+      </w:r>
     </w:p>
     <w:p>
       <w:pPr>
@@ -2813,6 +2851,7 @@
         <w:ind w:left="432" w:hanging="432"/>
       </w:pPr>
       <w:r>
+        <w:lastRenderedPageBreak/>
         <w:t xml:space="preserve">[7] Mohammed, S. M., </w:t>
       </w:r>
       <w:proofErr w:type="spellStart"/>

</xml_diff>